<commit_message>
Revert "Notulen waren veranderd"
This reverts commit 40736cfefb8c00708c691965659e9060c7e2d664.
</commit_message>
<xml_diff>
--- a/Vergaderingen/Projectweek 3/Agenda 2 projectweek 3.docx
+++ b/Vergaderingen/Projectweek 3/Agenda 2 projectweek 3.docx
@@ -51,34 +51,37 @@
           <w:sz w:val="24"/>
           <w:szCs w:val="24"/>
         </w:rPr>
-        <w:t>Woensdag 6</w:t>
-      </w:r>
-      <w:r>
+        <w:t>Dinsdag 5 april 2016</w:t>
+      </w:r>
+    </w:p>
+    <w:p>
+      <w:pPr>
         <w:rPr>
           <w:rFonts w:ascii="Calibri" w:hAnsi="Calibri"/>
           <w:sz w:val="24"/>
           <w:szCs w:val="24"/>
-        </w:rPr>
-        <w:t xml:space="preserve"> april 2016</w:t>
-      </w:r>
+          <w:lang w:bidi="en-US"/>
+        </w:rPr>
+      </w:pPr>
       <w:r>
         <w:rPr>
           <w:rFonts w:ascii="Calibri" w:hAnsi="Calibri"/>
           <w:sz w:val="24"/>
           <w:szCs w:val="24"/>
-        </w:rPr>
-        <w:t>, 15.30</w:t>
-      </w:r>
-    </w:p>
-    <w:p>
-      <w:pPr>
+          <w:lang w:bidi="en-US"/>
+        </w:rPr>
+        <w:t xml:space="preserve">Utrecht, </w:t>
+      </w:r>
+      <w:proofErr w:type="spellStart"/>
+      <w:r>
         <w:rPr>
           <w:rFonts w:ascii="Calibri" w:hAnsi="Calibri"/>
           <w:sz w:val="24"/>
           <w:szCs w:val="24"/>
           <w:lang w:bidi="en-US"/>
         </w:rPr>
-      </w:pPr>
+        <w:t>N</w:t>
+      </w:r>
       <w:r>
         <w:rPr>
           <w:rFonts w:ascii="Calibri" w:hAnsi="Calibri"/>
@@ -86,8 +89,9 @@
           <w:szCs w:val="24"/>
           <w:lang w:bidi="en-US"/>
         </w:rPr>
-        <w:t xml:space="preserve">Utrecht, </w:t>
-      </w:r>
+        <w:t>ijenoord</w:t>
+      </w:r>
+      <w:proofErr w:type="spellEnd"/>
       <w:r>
         <w:rPr>
           <w:rFonts w:ascii="Calibri" w:hAnsi="Calibri"/>
@@ -95,7 +99,7 @@
           <w:szCs w:val="24"/>
           <w:lang w:bidi="en-US"/>
         </w:rPr>
-        <w:t>Nijenoord 1</w:t>
+        <w:t xml:space="preserve"> 1</w:t>
       </w:r>
       <w:r>
         <w:rPr>
@@ -122,31 +126,21 @@
           <w:szCs w:val="24"/>
           <w:lang w:bidi="en-US"/>
         </w:rPr>
-        <w:t>D06-16</w:t>
-      </w:r>
+        <w:t>D05-07</w:t>
+      </w:r>
+    </w:p>
+    <w:p>
+      <w:pPr>
+        <w:rPr>
+          <w:lang w:bidi="en-US"/>
+        </w:rPr>
+      </w:pPr>
       <w:bookmarkStart w:id="0" w:name="_GoBack"/>
       <w:bookmarkEnd w:id="0"/>
     </w:p>
     <w:p>
       <w:pPr>
         <w:rPr>
-          <w:rFonts w:ascii="Calibri" w:hAnsi="Calibri"/>
-          <w:sz w:val="24"/>
-          <w:szCs w:val="24"/>
-          <w:lang w:bidi="en-US"/>
-        </w:rPr>
-      </w:pPr>
-    </w:p>
-    <w:p>
-      <w:pPr>
-        <w:rPr>
-          <w:lang w:bidi="en-US"/>
-        </w:rPr>
-      </w:pPr>
-    </w:p>
-    <w:p>
-      <w:pPr>
-        <w:rPr>
           <w:sz w:val="52"/>
           <w:szCs w:val="52"/>
           <w:lang w:bidi="en-US"/>
@@ -362,7 +356,43 @@
           <w:szCs w:val="28"/>
           <w:lang w:bidi="en-US"/>
         </w:rPr>
-        <w:t>- Zijn de activity diagrams af?</w:t>
+        <w:t xml:space="preserve">- Zijn de </w:t>
+      </w:r>
+      <w:proofErr w:type="spellStart"/>
+      <w:r>
+        <w:rPr>
+          <w:sz w:val="28"/>
+          <w:szCs w:val="28"/>
+          <w:lang w:bidi="en-US"/>
+        </w:rPr>
+        <w:t>activity</w:t>
+      </w:r>
+      <w:proofErr w:type="spellEnd"/>
+      <w:r>
+        <w:rPr>
+          <w:sz w:val="28"/>
+          <w:szCs w:val="28"/>
+          <w:lang w:bidi="en-US"/>
+        </w:rPr>
+        <w:t xml:space="preserve"> </w:t>
+      </w:r>
+      <w:proofErr w:type="spellStart"/>
+      <w:r>
+        <w:rPr>
+          <w:sz w:val="28"/>
+          <w:szCs w:val="28"/>
+          <w:lang w:bidi="en-US"/>
+        </w:rPr>
+        <w:t>diagrams</w:t>
+      </w:r>
+      <w:proofErr w:type="spellEnd"/>
+      <w:r>
+        <w:rPr>
+          <w:sz w:val="28"/>
+          <w:szCs w:val="28"/>
+          <w:lang w:bidi="en-US"/>
+        </w:rPr>
+        <w:t xml:space="preserve"> af?</w:t>
       </w:r>
     </w:p>
     <w:p>
@@ -400,7 +430,25 @@
           <w:szCs w:val="28"/>
           <w:lang w:bidi="en-US"/>
         </w:rPr>
-        <w:t>- Hoe staan de use cases ervoor?</w:t>
+        <w:t xml:space="preserve">- Hoe staan de </w:t>
+      </w:r>
+      <w:proofErr w:type="spellStart"/>
+      <w:r>
+        <w:rPr>
+          <w:sz w:val="28"/>
+          <w:szCs w:val="28"/>
+          <w:lang w:bidi="en-US"/>
+        </w:rPr>
+        <w:t>use</w:t>
+      </w:r>
+      <w:proofErr w:type="spellEnd"/>
+      <w:r>
+        <w:rPr>
+          <w:sz w:val="28"/>
+          <w:szCs w:val="28"/>
+          <w:lang w:bidi="en-US"/>
+        </w:rPr>
+        <w:t xml:space="preserve"> cases ervoor?</w:t>
       </w:r>
     </w:p>
     <w:p>

</xml_diff>